<commit_message>
update to light glasses
</commit_message>
<xml_diff>
--- a/output/tables/table_summary.docx
+++ b/output/tables/table_summary.docx
@@ -185,7 +185,7 @@
                 <w:rFonts w:ascii="Calibri" w:hAnsi="Calibri"/>
                 <w:sz w:val="20"/>
               </w:rPr>
-              <w:t xml:space="default">&lt;strong&gt;1&lt;/strong&gt; </w:t>
+              <w:t xml:space="default">&lt;strong&gt;20&lt;/strong&gt; </w:t>
             </w:r>
           </w:p>
         </w:tc>
@@ -286,7 +286,7 @@
                 <w:rFonts w:ascii="Calibri" w:hAnsi="Calibri"/>
                 <w:sz w:val="20"/>
               </w:rPr>
-              <w:t xml:space="default">&lt;strong&gt;8&lt;/strong&gt; (8 - 8)</w:t>
+              <w:t xml:space="default">&lt;strong&gt;153&lt;/strong&gt; (1 - 8)</w:t>
             </w:r>
           </w:p>
         </w:tc>
@@ -387,7 +387,7 @@
                 <w:rFonts w:ascii="Calibri" w:hAnsi="Calibri"/>
                 <w:sz w:val="20"/>
               </w:rPr>
-              <w:t xml:space="default">&lt;strong&gt;6&lt;/strong&gt; (6 - 6)</w:t>
+              <w:t xml:space="default">&lt;strong&gt;115&lt;/strong&gt; (6 - 7)</w:t>
             </w:r>
           </w:p>
         </w:tc>
@@ -488,7 +488,7 @@
                 <w:rFonts w:ascii="Calibri" w:hAnsi="Calibri"/>
                 <w:sz w:val="20"/>
               </w:rPr>
-              <w:t xml:space="default">&lt;strong&gt;14.0%&lt;/strong&gt; (14.0% - 14.0%)</w:t>
+              <w:t xml:space="default">&lt;strong&gt;13.0%&lt;/strong&gt; (7.0% - 64.0%)</w:t>
             </w:r>
           </w:p>
         </w:tc>
@@ -589,7 +589,7 @@
                 <w:rFonts w:ascii="Calibri" w:hAnsi="Calibri"/>
                 <w:sz w:val="20"/>
               </w:rPr>
-              <w:t xml:space="default">&lt;strong&gt;13h 32s&lt;/strong&gt; (12h 46m - 13h 14m)</w:t>
+              <w:t xml:space="default">&lt;strong&gt;16h 31m&lt;/strong&gt; (11h 31m - 18h 13m)</w:t>
             </w:r>
           </w:p>
         </w:tc>
@@ -742,7 +742,7 @@
                 <w:rFonts w:ascii="Calibri" w:hAnsi="Calibri"/>
                 <w:sz w:val="20"/>
               </w:rPr>
-              <w:t xml:space="default">&lt;strong&gt;37&lt;/strong&gt; ±90 (0 - 221)</w:t>
+              <w:t xml:space="default">&lt;strong&gt;12,325&lt;/strong&gt; ±21,523 (0 - 144,958)</w:t>
             </w:r>
           </w:p>
         </w:tc>
@@ -852,7 +852,7 @@
                 <w:rFonts w:ascii="Calibri" w:hAnsi="Calibri"/>
                 <w:sz w:val="20"/>
               </w:rPr>
-              <w:t xml:space="default">&lt;strong&gt;2m 40s&lt;/strong&gt; ±6m 31s (0s - 16m)</w:t>
+              <w:t xml:space="default">&lt;strong&gt;3h 42m&lt;/strong&gt; ±3h 9m (0s - 15h 29m)</w:t>
             </w:r>
           </w:p>
         </w:tc>
@@ -962,7 +962,7 @@
                 <w:rFonts w:ascii="Calibri" w:hAnsi="Calibri"/>
                 <w:sz w:val="20"/>
               </w:rPr>
-              <w:t xml:space="default">&lt;strong&gt;13m 15s&lt;/strong&gt; ±32m 27s (0s - 1h 19m)</w:t>
+              <w:t xml:space="default">&lt;strong&gt;2h 27m&lt;/strong&gt; ±1h 53m (0s - 10h 18m)</w:t>
             </w:r>
           </w:p>
         </w:tc>
@@ -1072,7 +1072,7 @@
                 <w:rFonts w:ascii="Calibri" w:hAnsi="Calibri"/>
                 <w:sz w:val="20"/>
               </w:rPr>
-              <w:t xml:space="default">&lt;strong&gt;23h 38m&lt;/strong&gt; ±52m 11s (21h 52m - 1d)</w:t>
+              <w:t xml:space="default">&lt;strong&gt;10h 19m&lt;/strong&gt; ±3h 54m (4h 51m - 1d)</w:t>
             </w:r>
           </w:p>
         </w:tc>
@@ -1182,7 +1182,7 @@
                 <w:rFonts w:ascii="Calibri" w:hAnsi="Calibri"/>
                 <w:sz w:val="20"/>
               </w:rPr>
-              <w:t xml:space="default">&lt;strong&gt;2m 33s&lt;/strong&gt; ±6m 15s (0s - 15m 20s)</w:t>
+              <w:t xml:space="default">&lt;strong&gt;56m 57s&lt;/strong&gt; ±1h 13m (0s - 6h 44m)</w:t>
             </w:r>
           </w:p>
         </w:tc>
@@ -1292,7 +1292,7 @@
                 <w:rFonts w:ascii="Calibri" w:hAnsi="Calibri"/>
                 <w:sz w:val="20"/>
               </w:rPr>
-              <w:t xml:space="default">&lt;strong&gt;0s&lt;/strong&gt; ±0s (0s - 0s)</w:t>
+              <w:t xml:space="default">&lt;strong&gt;1h 37m&lt;/strong&gt; ±2h 9m (0s - 14h 4m)</w:t>
             </w:r>
           </w:p>
         </w:tc>
@@ -1402,7 +1402,7 @@
                 <w:rFonts w:ascii="Calibri" w:hAnsi="Calibri"/>
                 <w:sz w:val="20"/>
               </w:rPr>
-              <w:t xml:space="default">&lt;strong&gt;07:51&lt;/strong&gt; (07:51 - 07:51)</w:t>
+              <w:t xml:space="default">&lt;strong&gt;08:50&lt;/strong&gt; ±02:25 (00:43 - 16:49)</w:t>
             </w:r>
           </w:p>
         </w:tc>
@@ -1521,7 +1521,7 @@
                 <w:rFonts w:ascii="Calibri" w:hAnsi="Calibri"/>
                 <w:sz w:val="20"/>
               </w:rPr>
-              <w:t xml:space="default">&lt;strong&gt;09:17&lt;/strong&gt; (09:17 - 09:17)</w:t>
+              <w:t xml:space="default">&lt;strong&gt;13:51&lt;/strong&gt; ±01:52 (09:17 - 19:35)</w:t>
             </w:r>
           </w:p>
         </w:tc>
@@ -1640,7 +1640,7 @@
                 <w:rFonts w:ascii="Calibri" w:hAnsi="Calibri"/>
                 <w:sz w:val="20"/>
               </w:rPr>
-              <w:t xml:space="default">&lt;strong&gt;13:07&lt;/strong&gt; (13:07 - 13:07)</w:t>
+              <w:t xml:space="default">&lt;strong&gt;19:27&lt;/strong&gt; ±02:17 (10:40 - 22:56)</w:t>
             </w:r>
           </w:p>
         </w:tc>
@@ -1759,7 +1759,7 @@
                 <w:rFonts w:ascii="Calibri" w:hAnsi="Calibri"/>
                 <w:sz w:val="20"/>
               </w:rPr>
-              <w:t xml:space="default">&lt;strong&gt;05:52&lt;/strong&gt; ±02:07 (04:59 - 10:12)</w:t>
+              <w:t xml:space="default">&lt;strong&gt;13:24&lt;/strong&gt; ±02:34 (04:59 - 18:59)</w:t>
             </w:r>
           </w:p>
         </w:tc>
@@ -1878,7 +1878,7 @@
                 <w:rFonts w:ascii="Calibri" w:hAnsi="Calibri"/>
                 <w:sz w:val="20"/>
               </w:rPr>
-              <w:t xml:space="default">&lt;strong&gt;02:29&lt;/strong&gt; ±00:00 (02:29 - 02:29)</w:t>
+              <w:t xml:space="default">&lt;strong&gt;03:01&lt;/strong&gt; ±02:55 (00:18 - 23:32)</w:t>
             </w:r>
           </w:p>
         </w:tc>
@@ -2013,7 +2013,7 @@
                 <w:rFonts w:ascii="Calibri" w:hAnsi="Calibri"/>
                 <w:sz w:val="20"/>
               </w:rPr>
-              <w:t xml:space="default">&lt;strong&gt;0.0&lt;/strong&gt; ±0.1 (0.0 - 0.2)</w:t>
+              <w:t xml:space="default">&lt;strong&gt;320.2&lt;/strong&gt; ±1,032.6 (0.0 - 9,111.6)</w:t>
             </w:r>
           </w:p>
         </w:tc>
@@ -2139,7 +2139,7 @@
                 <w:rFonts w:ascii="Calibri" w:hAnsi="Calibri"/>
                 <w:sz w:val="20"/>
               </w:rPr>
-              <w:t xml:space="default">&lt;strong&gt;0.0&lt;/strong&gt; ±0.0 (0.0 - 0.0)</w:t>
+              <w:t xml:space="default">&lt;strong&gt;0.0&lt;/strong&gt; ±0.0 (0.0 - 0.1)</w:t>
             </w:r>
           </w:p>
         </w:tc>
@@ -2240,7 +2240,7 @@
                 <w:rFonts w:ascii="Calibri" w:hAnsi="Calibri"/>
                 <w:sz w:val="20"/>
               </w:rPr>
-              <w:t xml:space="default">&lt;strong&gt;0.158&lt;/strong&gt; (0.158 - 0.158)</w:t>
+              <w:t xml:space="default">&lt;strong&gt;0.264&lt;/strong&gt; ±0.078 (0.158 - 0.414)</w:t>
             </w:r>
           </w:p>
         </w:tc>
@@ -2341,7 +2341,7 @@
                 <w:rFonts w:ascii="Calibri" w:hAnsi="Calibri"/>
                 <w:sz w:val="20"/>
               </w:rPr>
-              <w:t xml:space="default">&lt;strong&gt;1.787&lt;/strong&gt; (1.787 - 1.787)</w:t>
+              <w:t xml:space="default">&lt;strong&gt;1.335&lt;/strong&gt; ±0.414 (0.415 - 1.814)</w:t>
             </w:r>
           </w:p>
         </w:tc>
@@ -2452,7 +2452,7 @@
                 <w:rFonts w:ascii="Calibri" w:hAnsi="Calibri"/>
                 <w:sz w:val="20"/>
               </w:rPr>
-              <w:t xml:space="default">Metrics are calculated on a by-participant-day basis (n=6) with the exception of IV and IS, which are calculated on a by-participant basis (n=1).</w:t>
+              <w:t xml:space="default">Metrics are calculated on a by-participant-day basis (n=115) with the exception of IV and IS, which are calculated on a by-participant basis (n=20).</w:t>
             </w:r>
           </w:p>
         </w:tc>

</xml_diff>